<commit_message>
Contact form done and responisveness quite good
</commit_message>
<xml_diff>
--- a/ideas/My idea for the website.docx
+++ b/ideas/My idea for the website.docx
@@ -13,7 +13,7 @@
           <w:lang w:eastAsia="nl-NL"/>
         </w:rPr>
         <w:drawing>
-          <wp:inline distT="0" distB="0" distL="0" distR="0" wp14:anchorId="75D6308A" wp14:editId="35110383">
+          <wp:inline distT="0" distB="0" distL="0" distR="0" wp14:anchorId="7B757D42" wp14:editId="65535379">
             <wp:extent cx="5570220" cy="4729154"/>
             <wp:effectExtent l="0" t="0" r="0" b="0"/>
             <wp:docPr id="1" name="Picture 1"/>
@@ -65,12 +65,294 @@
     <w:p>
       <w:pPr>
         <w:pStyle w:val="NoSpacing"/>
-        <w:rPr>
-          <w:sz w:val="16"/>
-          <w:szCs w:val="16"/>
-          <w:lang w:val="en-US"/>
-        </w:rPr>
-      </w:pPr>
+        <w:ind w:left="-142"/>
+      </w:pPr>
+      <w:r>
+        <w:rPr>
+          <w:noProof/>
+          <w:sz w:val="16"/>
+          <w:szCs w:val="16"/>
+          <w:lang w:eastAsia="nl-NL"/>
+        </w:rPr>
+        <w:drawing>
+          <wp:anchor distT="0" distB="0" distL="114300" distR="114300" simplePos="0" relativeHeight="251659264" behindDoc="0" locked="0" layoutInCell="1" allowOverlap="1" wp14:anchorId="620DE8E1" wp14:editId="4AABF42D">
+            <wp:simplePos x="0" y="0"/>
+            <wp:positionH relativeFrom="column">
+              <wp:posOffset>1056259</wp:posOffset>
+            </wp:positionH>
+            <wp:positionV relativeFrom="paragraph">
+              <wp:posOffset>3123057</wp:posOffset>
+            </wp:positionV>
+            <wp:extent cx="2494280" cy="2313305"/>
+            <wp:effectExtent l="0" t="0" r="1270" b="0"/>
+            <wp:wrapNone/>
+            <wp:docPr id="8" name="Picture 8"/>
+            <wp:cNvGraphicFramePr>
+              <a:graphicFrameLocks xmlns:a="http://schemas.openxmlformats.org/drawingml/2006/main" noChangeAspect="1"/>
+            </wp:cNvGraphicFramePr>
+            <a:graphic xmlns:a="http://schemas.openxmlformats.org/drawingml/2006/main">
+              <a:graphicData uri="http://schemas.openxmlformats.org/drawingml/2006/picture">
+                <pic:pic xmlns:pic="http://schemas.openxmlformats.org/drawingml/2006/picture">
+                  <pic:nvPicPr>
+                    <pic:cNvPr id="0" name="Picture 1"/>
+                    <pic:cNvPicPr>
+                      <a:picLocks noChangeAspect="1" noChangeArrowheads="1"/>
+                    </pic:cNvPicPr>
+                  </pic:nvPicPr>
+                  <pic:blipFill>
+                    <a:blip r:embed="rId6" cstate="print">
+                      <a:extLst>
+                        <a:ext uri="{28A0092B-C50C-407E-A947-70E740481C1C}">
+                          <a14:useLocalDpi xmlns:a14="http://schemas.microsoft.com/office/drawing/2010/main" val="0"/>
+                        </a:ext>
+                      </a:extLst>
+                    </a:blip>
+                    <a:srcRect/>
+                    <a:stretch>
+                      <a:fillRect/>
+                    </a:stretch>
+                  </pic:blipFill>
+                  <pic:spPr bwMode="auto">
+                    <a:xfrm>
+                      <a:off x="0" y="0"/>
+                      <a:ext cx="2494280" cy="2313305"/>
+                    </a:xfrm>
+                    <a:prstGeom prst="rect">
+                      <a:avLst/>
+                    </a:prstGeom>
+                    <a:noFill/>
+                    <a:ln>
+                      <a:noFill/>
+                    </a:ln>
+                  </pic:spPr>
+                </pic:pic>
+              </a:graphicData>
+            </a:graphic>
+            <wp14:sizeRelH relativeFrom="page">
+              <wp14:pctWidth>0</wp14:pctWidth>
+            </wp14:sizeRelH>
+            <wp14:sizeRelV relativeFrom="page">
+              <wp14:pctHeight>0</wp14:pctHeight>
+            </wp14:sizeRelV>
+          </wp:anchor>
+        </w:drawing>
+      </w:r>
+      <w:r>
+        <w:rPr>
+          <w:noProof/>
+          <w:lang w:eastAsia="nl-NL"/>
+        </w:rPr>
+        <w:drawing>
+          <wp:inline distT="0" distB="0" distL="0" distR="0" wp14:anchorId="07B092B4" wp14:editId="1BF8A808">
+            <wp:extent cx="5509260" cy="4648210"/>
+            <wp:effectExtent l="0" t="0" r="0" b="0"/>
+            <wp:docPr id="5" name="Picture 5"/>
+            <wp:cNvGraphicFramePr>
+              <a:graphicFrameLocks xmlns:a="http://schemas.openxmlformats.org/drawingml/2006/main" noChangeAspect="1"/>
+            </wp:cNvGraphicFramePr>
+            <a:graphic xmlns:a="http://schemas.openxmlformats.org/drawingml/2006/main">
+              <a:graphicData uri="http://schemas.openxmlformats.org/drawingml/2006/picture">
+                <pic:pic xmlns:pic="http://schemas.openxmlformats.org/drawingml/2006/picture">
+                  <pic:nvPicPr>
+                    <pic:cNvPr id="0" name="Picture 1"/>
+                    <pic:cNvPicPr>
+                      <a:picLocks noChangeAspect="1" noChangeArrowheads="1"/>
+                    </pic:cNvPicPr>
+                  </pic:nvPicPr>
+                  <pic:blipFill>
+                    <a:blip r:embed="rId7" cstate="print">
+                      <a:extLst>
+                        <a:ext uri="{28A0092B-C50C-407E-A947-70E740481C1C}">
+                          <a14:useLocalDpi xmlns:a14="http://schemas.microsoft.com/office/drawing/2010/main" val="0"/>
+                        </a:ext>
+                      </a:extLst>
+                    </a:blip>
+                    <a:srcRect/>
+                    <a:stretch>
+                      <a:fillRect/>
+                    </a:stretch>
+                  </pic:blipFill>
+                  <pic:spPr bwMode="auto">
+                    <a:xfrm>
+                      <a:off x="0" y="0"/>
+                      <a:ext cx="5509260" cy="4648210"/>
+                    </a:xfrm>
+                    <a:prstGeom prst="rect">
+                      <a:avLst/>
+                    </a:prstGeom>
+                    <a:noFill/>
+                    <a:ln>
+                      <a:noFill/>
+                    </a:ln>
+                  </pic:spPr>
+                </pic:pic>
+              </a:graphicData>
+            </a:graphic>
+          </wp:inline>
+        </w:drawing>
+      </w:r>
+    </w:p>
+    <w:p>
+      <w:pPr>
+        <w:pStyle w:val="NoSpacing"/>
+        <w:rPr>
+          <w:sz w:val="16"/>
+          <w:szCs w:val="16"/>
+          <w:lang w:val="en-US"/>
+        </w:rPr>
+      </w:pPr>
+    </w:p>
+    <w:p>
+      <w:pPr>
+        <w:rPr>
+          <w:sz w:val="16"/>
+          <w:szCs w:val="16"/>
+          <w:lang w:val="en-US"/>
+        </w:rPr>
+      </w:pPr>
+      <w:r>
+        <w:rPr>
+          <w:sz w:val="16"/>
+          <w:szCs w:val="16"/>
+          <w:lang w:val="en-US"/>
+        </w:rPr>
+        <w:br w:type="page"/>
+      </w:r>
+    </w:p>
+    <w:p>
+      <w:pPr>
+        <w:pStyle w:val="NoSpacing"/>
+        <w:rPr>
+          <w:sz w:val="16"/>
+          <w:szCs w:val="16"/>
+          <w:lang w:val="en-US"/>
+        </w:rPr>
+      </w:pPr>
+      <w:r>
+        <w:rPr>
+          <w:noProof/>
+          <w:lang w:eastAsia="nl-NL"/>
+        </w:rPr>
+        <w:lastRenderedPageBreak/>
+        <w:drawing>
+          <wp:anchor distT="0" distB="0" distL="114300" distR="114300" simplePos="0" relativeHeight="251658240" behindDoc="0" locked="0" layoutInCell="1" allowOverlap="1" wp14:anchorId="6CF76D86" wp14:editId="6B31A616">
+            <wp:simplePos x="0" y="0"/>
+            <wp:positionH relativeFrom="column">
+              <wp:posOffset>4933569</wp:posOffset>
+            </wp:positionH>
+            <wp:positionV relativeFrom="paragraph">
+              <wp:posOffset>1698117</wp:posOffset>
+            </wp:positionV>
+            <wp:extent cx="1545336" cy="882943"/>
+            <wp:effectExtent l="0" t="0" r="0" b="0"/>
+            <wp:wrapNone/>
+            <wp:docPr id="6" name="Picture 6" descr="Contact us pages"/>
+            <wp:cNvGraphicFramePr>
+              <a:graphicFrameLocks xmlns:a="http://schemas.openxmlformats.org/drawingml/2006/main" noChangeAspect="1"/>
+            </wp:cNvGraphicFramePr>
+            <a:graphic xmlns:a="http://schemas.openxmlformats.org/drawingml/2006/main">
+              <a:graphicData uri="http://schemas.openxmlformats.org/drawingml/2006/picture">
+                <pic:pic xmlns:pic="http://schemas.openxmlformats.org/drawingml/2006/picture">
+                  <pic:nvPicPr>
+                    <pic:cNvPr id="0" name="Picture 2" descr="Contact us pages"/>
+                    <pic:cNvPicPr>
+                      <a:picLocks noChangeAspect="1" noChangeArrowheads="1"/>
+                    </pic:cNvPicPr>
+                  </pic:nvPicPr>
+                  <pic:blipFill>
+                    <a:blip r:embed="rId8" cstate="print">
+                      <a:extLst>
+                        <a:ext uri="{28A0092B-C50C-407E-A947-70E740481C1C}">
+                          <a14:useLocalDpi xmlns:a14="http://schemas.microsoft.com/office/drawing/2010/main" val="0"/>
+                        </a:ext>
+                      </a:extLst>
+                    </a:blip>
+                    <a:srcRect/>
+                    <a:stretch>
+                      <a:fillRect/>
+                    </a:stretch>
+                  </pic:blipFill>
+                  <pic:spPr bwMode="auto">
+                    <a:xfrm>
+                      <a:off x="0" y="0"/>
+                      <a:ext cx="1545336" cy="882943"/>
+                    </a:xfrm>
+                    <a:prstGeom prst="rect">
+                      <a:avLst/>
+                    </a:prstGeom>
+                    <a:noFill/>
+                    <a:ln>
+                      <a:noFill/>
+                    </a:ln>
+                  </pic:spPr>
+                </pic:pic>
+              </a:graphicData>
+            </a:graphic>
+            <wp14:sizeRelH relativeFrom="page">
+              <wp14:pctWidth>0</wp14:pctWidth>
+            </wp14:sizeRelH>
+            <wp14:sizeRelV relativeFrom="page">
+              <wp14:pctHeight>0</wp14:pctHeight>
+            </wp14:sizeRelV>
+          </wp:anchor>
+        </w:drawing>
+      </w:r>
+      <w:r>
+        <w:rPr>
+          <w:noProof/>
+          <w:sz w:val="16"/>
+          <w:szCs w:val="16"/>
+          <w:lang w:eastAsia="nl-NL"/>
+        </w:rPr>
+        <w:drawing>
+          <wp:inline distT="0" distB="0" distL="0" distR="0" wp14:anchorId="6ABD964C" wp14:editId="063BC8A4">
+            <wp:extent cx="5751830" cy="4553585"/>
+            <wp:effectExtent l="0" t="0" r="1270" b="0"/>
+            <wp:docPr id="7" name="Picture 7"/>
+            <wp:cNvGraphicFramePr>
+              <a:graphicFrameLocks xmlns:a="http://schemas.openxmlformats.org/drawingml/2006/main" noChangeAspect="1"/>
+            </wp:cNvGraphicFramePr>
+            <a:graphic xmlns:a="http://schemas.openxmlformats.org/drawingml/2006/main">
+              <a:graphicData uri="http://schemas.openxmlformats.org/drawingml/2006/picture">
+                <pic:pic xmlns:pic="http://schemas.openxmlformats.org/drawingml/2006/picture">
+                  <pic:nvPicPr>
+                    <pic:cNvPr id="0" name="Picture 1"/>
+                    <pic:cNvPicPr>
+                      <a:picLocks noChangeAspect="1" noChangeArrowheads="1"/>
+                    </pic:cNvPicPr>
+                  </pic:nvPicPr>
+                  <pic:blipFill>
+                    <a:blip r:embed="rId9" cstate="print">
+                      <a:extLst>
+                        <a:ext uri="{28A0092B-C50C-407E-A947-70E740481C1C}">
+                          <a14:useLocalDpi xmlns:a14="http://schemas.microsoft.com/office/drawing/2010/main" val="0"/>
+                        </a:ext>
+                      </a:extLst>
+                    </a:blip>
+                    <a:srcRect/>
+                    <a:stretch>
+                      <a:fillRect/>
+                    </a:stretch>
+                  </pic:blipFill>
+                  <pic:spPr bwMode="auto">
+                    <a:xfrm>
+                      <a:off x="0" y="0"/>
+                      <a:ext cx="5751830" cy="4553585"/>
+                    </a:xfrm>
+                    <a:prstGeom prst="rect">
+                      <a:avLst/>
+                    </a:prstGeom>
+                    <a:noFill/>
+                    <a:ln>
+                      <a:noFill/>
+                    </a:ln>
+                  </pic:spPr>
+                </pic:pic>
+              </a:graphicData>
+            </a:graphic>
+          </wp:inline>
+        </w:drawing>
+      </w:r>
       <w:r>
         <w:rPr>
           <w:sz w:val="16"/>
@@ -287,8 +569,6 @@
         </w:rPr>
         <w:t>using</w:t>
       </w:r>
-      <w:bookmarkStart w:id="0" w:name="_GoBack"/>
-      <w:bookmarkEnd w:id="0"/>
       <w:r>
         <w:rPr>
           <w:sz w:val="16"/>
@@ -312,7 +592,7 @@
           <w:szCs w:val="16"/>
           <w:lang w:val="en-US"/>
         </w:rPr>
-        <w:t xml:space="preserve">. </w:t>
+        <w:t>.dropdown menu could be animated and slide from the button</w:t>
       </w:r>
     </w:p>
     <w:p>
@@ -367,15 +647,15 @@
           <w:szCs w:val="16"/>
           <w:lang w:val="en-US"/>
         </w:rPr>
-        <w:t>Above imagelinks comes a</w:t>
-      </w:r>
-      <w:r>
-        <w:rPr>
-          <w:sz w:val="16"/>
-          <w:szCs w:val="16"/>
-          <w:lang w:val="en-US"/>
-        </w:rPr>
-        <w:t>n</w:t>
+        <w:t xml:space="preserve">Above imagelinks comes </w:t>
+      </w:r>
+      <w:r>
+        <w:rPr>
+          <w:sz w:val="16"/>
+          <w:szCs w:val="16"/>
+          <w:lang w:val="en-US"/>
+        </w:rPr>
+        <w:t>a</w:t>
       </w:r>
       <w:r>
         <w:rPr>
@@ -419,6 +699,14 @@
         </w:rPr>
         <w:t>When hovering over the image, the bookable training type shows</w:t>
       </w:r>
+      <w:r>
+        <w:rPr>
+          <w:sz w:val="16"/>
+          <w:szCs w:val="16"/>
+          <w:lang w:val="en-US"/>
+        </w:rPr>
+        <w:t xml:space="preserve"> and the picture will get darker</w:t>
+      </w:r>
     </w:p>
     <w:p>
       <w:pPr>
@@ -762,6 +1050,23 @@
         </w:rPr>
         <w:t>Javascript</w:t>
       </w:r>
+      <w:r>
+        <w:rPr>
+          <w:b/>
+          <w:sz w:val="16"/>
+          <w:szCs w:val="16"/>
+          <w:lang w:val="en-US"/>
+        </w:rPr>
+        <w:t>.</w:t>
+      </w:r>
+      <w:r>
+        <w:rPr>
+          <w:sz w:val="16"/>
+          <w:szCs w:val="16"/>
+          <w:lang w:val="en-US"/>
+        </w:rPr>
+        <w:t xml:space="preserve"> The timeline should hold pictures that on click flip or get bigger with some information on the backside. </w:t>
+      </w:r>
     </w:p>
     <w:p>
       <w:pPr>
@@ -911,6 +1216,22 @@
         </w:rPr>
         <w:t>the contact form</w:t>
       </w:r>
+      <w:r>
+        <w:rPr>
+          <w:sz w:val="16"/>
+          <w:szCs w:val="16"/>
+          <w:lang w:val="en-US"/>
+        </w:rPr>
+        <w:t xml:space="preserve">. The contact form will be positioned on one side with a picture on the other side. Under this I want an iframe from google maps with my location. </w:t>
+      </w:r>
+      <w:r>
+        <w:rPr>
+          <w:sz w:val="16"/>
+          <w:szCs w:val="16"/>
+          <w:lang w:val="en-US"/>
+        </w:rPr>
+        <w:t xml:space="preserve"> As soon as all the lines in the form are filled in correctly, submit button appears.</w:t>
+      </w:r>
     </w:p>
     <w:p>
       <w:pPr>
@@ -1072,14 +1393,15 @@
           <w:lang w:val="en-US"/>
         </w:rPr>
       </w:pPr>
-      <w:r>
-        <w:rPr>
-          <w:sz w:val="16"/>
-          <w:szCs w:val="16"/>
-          <w:lang w:val="en-US"/>
-        </w:rPr>
-        <w:br w:type="page"/>
-      </w:r>
+    </w:p>
+    <w:p>
+      <w:pPr>
+        <w:rPr>
+          <w:sz w:val="16"/>
+          <w:szCs w:val="16"/>
+          <w:lang w:val="en-US"/>
+        </w:rPr>
+      </w:pPr>
     </w:p>
     <w:p>
       <w:pPr>
@@ -1112,7 +1434,7 @@
                     </pic:cNvPicPr>
                   </pic:nvPicPr>
                   <pic:blipFill>
-                    <a:blip r:embed="rId6" cstate="print">
+                    <a:blip r:embed="rId10" cstate="print">
                       <a:extLst>
                         <a:ext uri="{28A0092B-C50C-407E-A947-70E740481C1C}">
                           <a14:useLocalDpi xmlns:a14="http://schemas.microsoft.com/office/drawing/2010/main" val="0"/>
@@ -1191,7 +1513,7 @@
                     </pic:cNvPicPr>
                   </pic:nvPicPr>
                   <pic:blipFill>
-                    <a:blip r:embed="rId7" cstate="print">
+                    <a:blip r:embed="rId11" cstate="print">
                       <a:extLst>
                         <a:ext uri="{28A0092B-C50C-407E-A947-70E740481C1C}">
                           <a14:useLocalDpi xmlns:a14="http://schemas.microsoft.com/office/drawing/2010/main" val="0"/>
@@ -1275,7 +1597,7 @@
                     </pic:cNvPicPr>
                   </pic:nvPicPr>
                   <pic:blipFill>
-                    <a:blip r:embed="rId8">
+                    <a:blip r:embed="rId12">
                       <a:extLst>
                         <a:ext uri="{28A0092B-C50C-407E-A947-70E740481C1C}">
                           <a14:useLocalDpi xmlns:a14="http://schemas.microsoft.com/office/drawing/2010/main" val="0"/>
@@ -1312,16 +1634,285 @@
         <w:pStyle w:val="NoSpacing"/>
         <w:rPr>
           <w:noProof/>
-          <w:lang w:eastAsia="nl-NL"/>
-        </w:rPr>
-      </w:pPr>
-      <w:r>
-        <w:rPr>
-          <w:noProof/>
-          <w:lang w:eastAsia="nl-NL"/>
+          <w:lang w:val="sv-SE" w:eastAsia="nl-NL"/>
+        </w:rPr>
+      </w:pPr>
+      <w:r>
+        <w:rPr>
+          <w:noProof/>
+          <w:lang w:val="sv-SE" w:eastAsia="nl-NL"/>
         </w:rPr>
         <w:t>Color palette for website</w:t>
       </w:r>
+    </w:p>
+    <w:p>
+      <w:pPr>
+        <w:rPr>
+          <w:noProof/>
+          <w:lang w:val="sv-SE" w:eastAsia="nl-NL"/>
+        </w:rPr>
+      </w:pPr>
+      <w:r>
+        <w:rPr>
+          <w:noProof/>
+          <w:lang w:val="sv-SE" w:eastAsia="nl-NL"/>
+        </w:rPr>
+        <w:br w:type="page"/>
+      </w:r>
+    </w:p>
+    <w:p>
+      <w:pPr>
+        <w:pStyle w:val="NoSpacing"/>
+        <w:rPr>
+          <w:b/>
+          <w:noProof/>
+          <w:lang w:val="sv-SE" w:eastAsia="nl-NL"/>
+        </w:rPr>
+      </w:pPr>
+      <w:r>
+        <w:rPr>
+          <w:b/>
+          <w:noProof/>
+          <w:lang w:val="sv-SE" w:eastAsia="nl-NL"/>
+        </w:rPr>
+        <w:lastRenderedPageBreak/>
+        <w:t>Lärdomar</w:t>
+      </w:r>
+    </w:p>
+    <w:p>
+      <w:pPr>
+        <w:pStyle w:val="NoSpacing"/>
+        <w:rPr>
+          <w:noProof/>
+          <w:lang w:val="sv-SE" w:eastAsia="nl-NL"/>
+        </w:rPr>
+      </w:pPr>
+    </w:p>
+    <w:p>
+      <w:pPr>
+        <w:pStyle w:val="NoSpacing"/>
+        <w:rPr>
+          <w:noProof/>
+          <w:lang w:val="sv-SE" w:eastAsia="nl-NL"/>
+        </w:rPr>
+      </w:pPr>
+      <w:r>
+        <w:rPr>
+          <w:noProof/>
+          <w:lang w:val="sv-SE" w:eastAsia="nl-NL"/>
+        </w:rPr>
+        <w:t xml:space="preserve">Implementera javascript, koding är mycket mer omfattande </w:t>
+      </w:r>
+      <w:r>
+        <w:rPr>
+          <w:noProof/>
+          <w:lang w:val="sv-SE" w:eastAsia="nl-NL"/>
+        </w:rPr>
+        <w:t>och gör verkligen allt möjligt</w:t>
+      </w:r>
+      <w:r>
+        <w:rPr>
+          <w:noProof/>
+          <w:lang w:val="sv-SE" w:eastAsia="nl-NL"/>
+        </w:rPr>
+        <w:t xml:space="preserve"> tillgänglig</w:t>
+      </w:r>
+      <w:r>
+        <w:rPr>
+          <w:noProof/>
+          <w:lang w:val="sv-SE" w:eastAsia="nl-NL"/>
+        </w:rPr>
+        <w:t xml:space="preserve"> för manipulation</w:t>
+      </w:r>
+      <w:r>
+        <w:rPr>
+          <w:noProof/>
+          <w:lang w:val="sv-SE" w:eastAsia="nl-NL"/>
+        </w:rPr>
+        <w:t xml:space="preserve">, som också gör att man ibland har tappat vägen och inte förstod vad man har gjort för att lyckas med det man vill. Men jag har haft ett tanke i huvudet och gjort en skyss på hur jag vill ha min webbsida och jag tror jag har lyckats väldigt bra med det jag hade tänkt mig. </w:t>
+      </w:r>
+    </w:p>
+    <w:p>
+      <w:pPr>
+        <w:pStyle w:val="NoSpacing"/>
+        <w:rPr>
+          <w:noProof/>
+          <w:lang w:val="sv-SE" w:eastAsia="nl-NL"/>
+        </w:rPr>
+      </w:pPr>
+    </w:p>
+    <w:p>
+      <w:pPr>
+        <w:pStyle w:val="NoSpacing"/>
+        <w:rPr>
+          <w:noProof/>
+          <w:lang w:val="sv-SE" w:eastAsia="nl-NL"/>
+        </w:rPr>
+      </w:pPr>
+      <w:r>
+        <w:rPr>
+          <w:noProof/>
+          <w:lang w:val="sv-SE" w:eastAsia="nl-NL"/>
+        </w:rPr>
+        <w:t xml:space="preserve">Organisera koden, framförallt css blir lite stökig. </w:t>
+      </w:r>
+    </w:p>
+    <w:p>
+      <w:pPr>
+        <w:pStyle w:val="NoSpacing"/>
+        <w:rPr>
+          <w:noProof/>
+          <w:lang w:val="sv-SE" w:eastAsia="nl-NL"/>
+        </w:rPr>
+      </w:pPr>
+    </w:p>
+    <w:p>
+      <w:pPr>
+        <w:pStyle w:val="NoSpacing"/>
+        <w:rPr>
+          <w:noProof/>
+          <w:lang w:val="sv-SE" w:eastAsia="nl-NL"/>
+        </w:rPr>
+      </w:pPr>
+      <w:r>
+        <w:rPr>
+          <w:noProof/>
+          <w:lang w:val="sv-SE" w:eastAsia="nl-NL"/>
+        </w:rPr>
+        <w:t>Samt har jag valt att använda båda grid och flexbox för att visa att jag förstår, men jag kan tänka mig att båda är användbar på båda sätt, man hittar sina preferenser och användar dem oftare än den andra.</w:t>
+      </w:r>
+    </w:p>
+    <w:p>
+      <w:pPr>
+        <w:pStyle w:val="NoSpacing"/>
+        <w:rPr>
+          <w:noProof/>
+          <w:lang w:val="sv-SE" w:eastAsia="nl-NL"/>
+        </w:rPr>
+      </w:pPr>
+    </w:p>
+    <w:p>
+      <w:pPr>
+        <w:pStyle w:val="NoSpacing"/>
+        <w:rPr>
+          <w:noProof/>
+          <w:lang w:val="sv-SE" w:eastAsia="nl-NL"/>
+        </w:rPr>
+      </w:pPr>
+      <w:r>
+        <w:rPr>
+          <w:noProof/>
+          <w:lang w:val="sv-SE" w:eastAsia="nl-NL"/>
+        </w:rPr>
+        <w:t>Det har absolut varit svårare med att jag har redan börjat med projektet tidigt. Nu har jag byggt navigationsbar</w:t>
+      </w:r>
+      <w:r>
+        <w:rPr>
+          <w:noProof/>
+          <w:lang w:val="sv-SE" w:eastAsia="nl-NL"/>
+        </w:rPr>
+        <w:t xml:space="preserve"> innan vi lärde oss flexbox och grid ordentligt</w:t>
+      </w:r>
+      <w:r>
+        <w:rPr>
+          <w:noProof/>
+          <w:lang w:val="sv-SE" w:eastAsia="nl-NL"/>
+        </w:rPr>
+        <w:t xml:space="preserve">, men jag tror det blir </w:t>
+      </w:r>
+      <w:r>
+        <w:rPr>
+          <w:noProof/>
+          <w:lang w:val="sv-SE" w:eastAsia="nl-NL"/>
+        </w:rPr>
+        <w:t>enklare</w:t>
+      </w:r>
+      <w:r>
+        <w:rPr>
+          <w:noProof/>
+          <w:lang w:val="sv-SE" w:eastAsia="nl-NL"/>
+        </w:rPr>
+        <w:t xml:space="preserve"> att göra det med flexbox. Det är någonting jag ko</w:t>
+      </w:r>
+      <w:r>
+        <w:rPr>
+          <w:noProof/>
+          <w:lang w:val="sv-SE" w:eastAsia="nl-NL"/>
+        </w:rPr>
+        <w:t xml:space="preserve">mmer öva </w:t>
+      </w:r>
+      <w:r>
+        <w:rPr>
+          <w:noProof/>
+          <w:lang w:val="sv-SE" w:eastAsia="nl-NL"/>
+        </w:rPr>
+        <w:t>på mycket efter kursen eftersom</w:t>
+      </w:r>
+      <w:bookmarkStart w:id="0" w:name="_GoBack"/>
+      <w:bookmarkEnd w:id="0"/>
+    </w:p>
+    <w:p>
+      <w:pPr>
+        <w:pStyle w:val="NoSpacing"/>
+        <w:rPr>
+          <w:noProof/>
+          <w:lang w:val="sv-SE" w:eastAsia="nl-NL"/>
+        </w:rPr>
+      </w:pPr>
+    </w:p>
+    <w:p>
+      <w:pPr>
+        <w:pStyle w:val="NoSpacing"/>
+        <w:rPr>
+          <w:noProof/>
+          <w:lang w:val="sv-SE" w:eastAsia="nl-NL"/>
+        </w:rPr>
+      </w:pPr>
+    </w:p>
+    <w:p>
+      <w:pPr>
+        <w:pStyle w:val="NoSpacing"/>
+        <w:rPr>
+          <w:noProof/>
+          <w:lang w:val="sv-SE" w:eastAsia="nl-NL"/>
+        </w:rPr>
+      </w:pPr>
+    </w:p>
+    <w:p>
+      <w:pPr>
+        <w:pStyle w:val="NoSpacing"/>
+        <w:rPr>
+          <w:noProof/>
+          <w:lang w:val="sv-SE" w:eastAsia="nl-NL"/>
+        </w:rPr>
+      </w:pPr>
+    </w:p>
+    <w:p>
+      <w:pPr>
+        <w:pStyle w:val="NoSpacing"/>
+        <w:rPr>
+          <w:noProof/>
+          <w:lang w:val="sv-SE" w:eastAsia="nl-NL"/>
+        </w:rPr>
+      </w:pPr>
+    </w:p>
+    <w:p>
+      <w:pPr>
+        <w:pStyle w:val="NoSpacing"/>
+        <w:rPr>
+          <w:noProof/>
+          <w:lang w:val="sv-SE" w:eastAsia="nl-NL"/>
+        </w:rPr>
+      </w:pPr>
+    </w:p>
+    <w:p>
+      <w:pPr>
+        <w:pStyle w:val="NoSpacing"/>
+        <w:rPr>
+          <w:noProof/>
+          <w:lang w:val="sv-SE" w:eastAsia="nl-NL"/>
+        </w:rPr>
+      </w:pPr>
     </w:p>
     <w:sectPr>
       <w:pgSz w:w="11906" w:h="16838"/>

</xml_diff>

<commit_message>
Only the buttons and other pages left
</commit_message>
<xml_diff>
--- a/ideas/My idea for the website.docx
+++ b/ideas/My idea for the website.docx
@@ -13,7 +13,7 @@
           <w:lang w:eastAsia="nl-NL"/>
         </w:rPr>
         <w:drawing>
-          <wp:inline distT="0" distB="0" distL="0" distR="0" wp14:anchorId="7B757D42" wp14:editId="65535379">
+          <wp:inline distT="0" distB="0" distL="0" distR="0" wp14:anchorId="6660C1CF" wp14:editId="28F80B7A">
             <wp:extent cx="5570220" cy="4729154"/>
             <wp:effectExtent l="0" t="0" r="0" b="0"/>
             <wp:docPr id="1" name="Picture 1"/>
@@ -75,16 +75,16 @@
           <w:lang w:eastAsia="nl-NL"/>
         </w:rPr>
         <w:drawing>
-          <wp:anchor distT="0" distB="0" distL="114300" distR="114300" simplePos="0" relativeHeight="251659264" behindDoc="0" locked="0" layoutInCell="1" allowOverlap="1" wp14:anchorId="620DE8E1" wp14:editId="4AABF42D">
+          <wp:anchor distT="0" distB="0" distL="114300" distR="114300" simplePos="0" relativeHeight="251659264" behindDoc="0" locked="0" layoutInCell="1" allowOverlap="1" wp14:anchorId="5E088800" wp14:editId="0856473D">
             <wp:simplePos x="0" y="0"/>
             <wp:positionH relativeFrom="column">
-              <wp:posOffset>1056259</wp:posOffset>
+              <wp:posOffset>2832100</wp:posOffset>
             </wp:positionH>
             <wp:positionV relativeFrom="paragraph">
-              <wp:posOffset>3123057</wp:posOffset>
+              <wp:posOffset>2473960</wp:posOffset>
             </wp:positionV>
-            <wp:extent cx="2494280" cy="2313305"/>
-            <wp:effectExtent l="0" t="0" r="1270" b="0"/>
+            <wp:extent cx="3085465" cy="2861945"/>
+            <wp:effectExtent l="0" t="0" r="635" b="0"/>
             <wp:wrapNone/>
             <wp:docPr id="8" name="Picture 8"/>
             <wp:cNvGraphicFramePr>
@@ -115,7 +115,7 @@
                   <pic:spPr bwMode="auto">
                     <a:xfrm>
                       <a:off x="0" y="0"/>
-                      <a:ext cx="2494280" cy="2313305"/>
+                      <a:ext cx="3085465" cy="2861945"/>
                     </a:xfrm>
                     <a:prstGeom prst="rect">
                       <a:avLst/>
@@ -425,6 +425,7 @@
         </w:rPr>
         <w:t xml:space="preserve">Use </w:t>
       </w:r>
+      <w:proofErr w:type="spellStart"/>
       <w:r>
         <w:rPr>
           <w:b/>
@@ -434,6 +435,7 @@
         </w:rPr>
         <w:t>Javascript</w:t>
       </w:r>
+      <w:proofErr w:type="spellEnd"/>
       <w:r>
         <w:rPr>
           <w:sz w:val="16"/>
@@ -458,7 +460,25 @@
           <w:szCs w:val="16"/>
           <w:lang w:val="en-US"/>
         </w:rPr>
-        <w:t xml:space="preserve">Logo and navbar will be </w:t>
+        <w:t xml:space="preserve">Logo and </w:t>
+      </w:r>
+      <w:proofErr w:type="spellStart"/>
+      <w:r>
+        <w:rPr>
+          <w:sz w:val="16"/>
+          <w:szCs w:val="16"/>
+          <w:lang w:val="en-US"/>
+        </w:rPr>
+        <w:t>navbar</w:t>
+      </w:r>
+      <w:proofErr w:type="spellEnd"/>
+      <w:r>
+        <w:rPr>
+          <w:sz w:val="16"/>
+          <w:szCs w:val="16"/>
+          <w:lang w:val="en-US"/>
+        </w:rPr>
+        <w:t xml:space="preserve"> will be </w:t>
       </w:r>
       <w:r>
         <w:rPr>
@@ -577,6 +597,7 @@
         </w:rPr>
         <w:t xml:space="preserve"> </w:t>
       </w:r>
+      <w:proofErr w:type="spellStart"/>
       <w:r>
         <w:rPr>
           <w:b/>
@@ -592,28 +613,38 @@
           <w:szCs w:val="16"/>
           <w:lang w:val="en-US"/>
         </w:rPr>
-        <w:t>.dropdown menu could be animated and slide from the button</w:t>
-      </w:r>
-    </w:p>
-    <w:p>
-      <w:pPr>
-        <w:pStyle w:val="NoSpacing"/>
-        <w:rPr>
-          <w:sz w:val="16"/>
-          <w:szCs w:val="16"/>
-          <w:lang w:val="en-US"/>
-        </w:rPr>
-      </w:pPr>
-    </w:p>
-    <w:p>
-      <w:pPr>
-        <w:pStyle w:val="NoSpacing"/>
-        <w:rPr>
-          <w:sz w:val="16"/>
-          <w:szCs w:val="16"/>
-          <w:lang w:val="en-US"/>
-        </w:rPr>
-      </w:pPr>
+        <w:t>.dropdown</w:t>
+      </w:r>
+      <w:proofErr w:type="spellEnd"/>
+      <w:r>
+        <w:rPr>
+          <w:sz w:val="16"/>
+          <w:szCs w:val="16"/>
+          <w:lang w:val="en-US"/>
+        </w:rPr>
+        <w:t xml:space="preserve"> menu could be animated and slide from the button</w:t>
+      </w:r>
+    </w:p>
+    <w:p>
+      <w:pPr>
+        <w:pStyle w:val="NoSpacing"/>
+        <w:rPr>
+          <w:sz w:val="16"/>
+          <w:szCs w:val="16"/>
+          <w:lang w:val="en-US"/>
+        </w:rPr>
+      </w:pPr>
+    </w:p>
+    <w:p>
+      <w:pPr>
+        <w:pStyle w:val="NoSpacing"/>
+        <w:rPr>
+          <w:sz w:val="16"/>
+          <w:szCs w:val="16"/>
+          <w:lang w:val="en-US"/>
+        </w:rPr>
+      </w:pPr>
+      <w:proofErr w:type="spellStart"/>
       <w:r>
         <w:rPr>
           <w:b/>
@@ -623,6 +654,7 @@
         </w:rPr>
         <w:t>Imagelinks</w:t>
       </w:r>
+      <w:proofErr w:type="spellEnd"/>
       <w:r>
         <w:rPr>
           <w:sz w:val="16"/>
@@ -647,7 +679,25 @@
           <w:szCs w:val="16"/>
           <w:lang w:val="en-US"/>
         </w:rPr>
-        <w:t xml:space="preserve">Above imagelinks comes </w:t>
+        <w:t xml:space="preserve">Above </w:t>
+      </w:r>
+      <w:proofErr w:type="spellStart"/>
+      <w:r>
+        <w:rPr>
+          <w:sz w:val="16"/>
+          <w:szCs w:val="16"/>
+          <w:lang w:val="en-US"/>
+        </w:rPr>
+        <w:t>imagelinks</w:t>
+      </w:r>
+      <w:proofErr w:type="spellEnd"/>
+      <w:r>
+        <w:rPr>
+          <w:sz w:val="16"/>
+          <w:szCs w:val="16"/>
+          <w:lang w:val="en-US"/>
+        </w:rPr>
+        <w:t xml:space="preserve"> comes </w:t>
       </w:r>
       <w:r>
         <w:rPr>
@@ -725,6 +775,7 @@
         </w:rPr>
         <w:t xml:space="preserve">Use </w:t>
       </w:r>
+      <w:proofErr w:type="spellStart"/>
       <w:r>
         <w:rPr>
           <w:b/>
@@ -734,31 +785,60 @@
         </w:rPr>
         <w:t>Javascript</w:t>
       </w:r>
-      <w:r>
-        <w:rPr>
-          <w:sz w:val="16"/>
-          <w:szCs w:val="16"/>
-          <w:lang w:val="en-US"/>
-        </w:rPr>
-        <w:t xml:space="preserve"> for the imagelinks</w:t>
-      </w:r>
-    </w:p>
-    <w:p>
-      <w:pPr>
-        <w:pStyle w:val="NoSpacing"/>
-        <w:rPr>
-          <w:sz w:val="16"/>
-          <w:szCs w:val="16"/>
-          <w:lang w:val="en-US"/>
-        </w:rPr>
-      </w:pPr>
-      <w:r>
-        <w:rPr>
-          <w:sz w:val="16"/>
-          <w:szCs w:val="16"/>
-          <w:lang w:val="en-US"/>
-        </w:rPr>
-        <w:t xml:space="preserve">Position Imagelinks with display: </w:t>
+      <w:proofErr w:type="spellEnd"/>
+      <w:r>
+        <w:rPr>
+          <w:sz w:val="16"/>
+          <w:szCs w:val="16"/>
+          <w:lang w:val="en-US"/>
+        </w:rPr>
+        <w:t xml:space="preserve"> for the </w:t>
+      </w:r>
+      <w:proofErr w:type="spellStart"/>
+      <w:r>
+        <w:rPr>
+          <w:sz w:val="16"/>
+          <w:szCs w:val="16"/>
+          <w:lang w:val="en-US"/>
+        </w:rPr>
+        <w:t>imagelinks</w:t>
+      </w:r>
+      <w:proofErr w:type="spellEnd"/>
+    </w:p>
+    <w:p>
+      <w:pPr>
+        <w:pStyle w:val="NoSpacing"/>
+        <w:rPr>
+          <w:sz w:val="16"/>
+          <w:szCs w:val="16"/>
+          <w:lang w:val="en-US"/>
+        </w:rPr>
+      </w:pPr>
+      <w:r>
+        <w:rPr>
+          <w:sz w:val="16"/>
+          <w:szCs w:val="16"/>
+          <w:lang w:val="en-US"/>
+        </w:rPr>
+        <w:t xml:space="preserve">Position </w:t>
+      </w:r>
+      <w:proofErr w:type="spellStart"/>
+      <w:r>
+        <w:rPr>
+          <w:sz w:val="16"/>
+          <w:szCs w:val="16"/>
+          <w:lang w:val="en-US"/>
+        </w:rPr>
+        <w:t>Imagelinks</w:t>
+      </w:r>
+      <w:proofErr w:type="spellEnd"/>
+      <w:r>
+        <w:rPr>
+          <w:sz w:val="16"/>
+          <w:szCs w:val="16"/>
+          <w:lang w:val="en-US"/>
+        </w:rPr>
+        <w:t xml:space="preserve"> with display: </w:t>
       </w:r>
       <w:r>
         <w:rPr>
@@ -775,7 +855,25 @@
           <w:szCs w:val="16"/>
           <w:lang w:val="en-US"/>
         </w:rPr>
-        <w:t xml:space="preserve"> template-columns; repeat(4, 1fr) [fractions </w:t>
+        <w:t xml:space="preserve"> template-columns; </w:t>
+      </w:r>
+      <w:proofErr w:type="gramStart"/>
+      <w:r>
+        <w:rPr>
+          <w:sz w:val="16"/>
+          <w:szCs w:val="16"/>
+          <w:lang w:val="en-US"/>
+        </w:rPr>
+        <w:t>repeat(</w:t>
+      </w:r>
+      <w:proofErr w:type="gramEnd"/>
+      <w:r>
+        <w:rPr>
+          <w:sz w:val="16"/>
+          <w:szCs w:val="16"/>
+          <w:lang w:val="en-US"/>
+        </w:rPr>
+        <w:t xml:space="preserve">4, 1fr) [fractions </w:t>
       </w:r>
       <w:r>
         <w:rPr>
@@ -809,7 +907,25 @@
           <w:szCs w:val="16"/>
           <w:lang w:val="en-US"/>
         </w:rPr>
-        <w:t xml:space="preserve"> so its </w:t>
+        <w:t xml:space="preserve"> so </w:t>
+      </w:r>
+      <w:proofErr w:type="gramStart"/>
+      <w:r>
+        <w:rPr>
+          <w:sz w:val="16"/>
+          <w:szCs w:val="16"/>
+          <w:lang w:val="en-US"/>
+        </w:rPr>
+        <w:t>its</w:t>
+      </w:r>
+      <w:proofErr w:type="gramEnd"/>
+      <w:r>
+        <w:rPr>
+          <w:sz w:val="16"/>
+          <w:szCs w:val="16"/>
+          <w:lang w:val="en-US"/>
+        </w:rPr>
+        <w:t xml:space="preserve"> </w:t>
       </w:r>
       <w:r>
         <w:rPr>
@@ -923,7 +1039,47 @@
           <w:szCs w:val="16"/>
           <w:lang w:val="en-US"/>
         </w:rPr>
-        <w:t>All Booking websites from imagelinks or dropdown menu:</w:t>
+        <w:t xml:space="preserve">All </w:t>
+      </w:r>
+      <w:proofErr w:type="gramStart"/>
+      <w:r>
+        <w:rPr>
+          <w:b/>
+          <w:sz w:val="16"/>
+          <w:szCs w:val="16"/>
+          <w:lang w:val="en-US"/>
+        </w:rPr>
+        <w:t>Booking</w:t>
+      </w:r>
+      <w:proofErr w:type="gramEnd"/>
+      <w:r>
+        <w:rPr>
+          <w:b/>
+          <w:sz w:val="16"/>
+          <w:szCs w:val="16"/>
+          <w:lang w:val="en-US"/>
+        </w:rPr>
+        <w:t xml:space="preserve"> websites from </w:t>
+      </w:r>
+      <w:proofErr w:type="spellStart"/>
+      <w:r>
+        <w:rPr>
+          <w:b/>
+          <w:sz w:val="16"/>
+          <w:szCs w:val="16"/>
+          <w:lang w:val="en-US"/>
+        </w:rPr>
+        <w:t>imagelinks</w:t>
+      </w:r>
+      <w:proofErr w:type="spellEnd"/>
+      <w:r>
+        <w:rPr>
+          <w:b/>
+          <w:sz w:val="16"/>
+          <w:szCs w:val="16"/>
+          <w:lang w:val="en-US"/>
+        </w:rPr>
+        <w:t xml:space="preserve"> or dropdown menu:</w:t>
       </w:r>
       <w:r>
         <w:rPr>
@@ -1025,6 +1181,7 @@
           <w:lang w:val="en-US"/>
         </w:rPr>
       </w:pPr>
+      <w:proofErr w:type="gramStart"/>
       <w:r>
         <w:rPr>
           <w:sz w:val="16"/>
@@ -1041,6 +1198,7 @@
         </w:rPr>
         <w:t xml:space="preserve"> done with </w:t>
       </w:r>
+      <w:proofErr w:type="spellStart"/>
       <w:r>
         <w:rPr>
           <w:b/>
@@ -1050,6 +1208,7 @@
         </w:rPr>
         <w:t>Javascript</w:t>
       </w:r>
+      <w:proofErr w:type="spellEnd"/>
       <w:r>
         <w:rPr>
           <w:b/>
@@ -1059,6 +1218,7 @@
         </w:rPr>
         <w:t>.</w:t>
       </w:r>
+      <w:proofErr w:type="gramEnd"/>
       <w:r>
         <w:rPr>
           <w:sz w:val="16"/>
@@ -1067,6 +1227,8 @@
         </w:rPr>
         <w:t xml:space="preserve"> The timeline should hold pictures that on click flip or get bigger with some information on the backside. </w:t>
       </w:r>
+      <w:bookmarkStart w:id="0" w:name="_GoBack"/>
+      <w:bookmarkEnd w:id="0"/>
     </w:p>
     <w:p>
       <w:pPr>
@@ -1155,8 +1317,18 @@
           <w:szCs w:val="16"/>
           <w:lang w:val="en-US"/>
         </w:rPr>
-        <w:t>/an alert</w:t>
-      </w:r>
+        <w:t>/</w:t>
+      </w:r>
+      <w:proofErr w:type="gramStart"/>
+      <w:r>
+        <w:rPr>
+          <w:sz w:val="16"/>
+          <w:szCs w:val="16"/>
+          <w:lang w:val="en-US"/>
+        </w:rPr>
+        <w:t>an alert</w:t>
+      </w:r>
+      <w:proofErr w:type="gramEnd"/>
       <w:r>
         <w:rPr>
           <w:sz w:val="16"/>
@@ -1183,6 +1355,7 @@
         </w:rPr>
         <w:t xml:space="preserve">Use </w:t>
       </w:r>
+      <w:proofErr w:type="spellStart"/>
       <w:r>
         <w:rPr>
           <w:b/>
@@ -1192,6 +1365,7 @@
         </w:rPr>
         <w:t>Javascript</w:t>
       </w:r>
+      <w:proofErr w:type="spellEnd"/>
       <w:r>
         <w:rPr>
           <w:sz w:val="16"/>
@@ -1222,15 +1396,7 @@
           <w:szCs w:val="16"/>
           <w:lang w:val="en-US"/>
         </w:rPr>
-        <w:t xml:space="preserve">. The contact form will be positioned on one side with a picture on the other side. Under this I want an iframe from google maps with my location. </w:t>
-      </w:r>
-      <w:r>
-        <w:rPr>
-          <w:sz w:val="16"/>
-          <w:szCs w:val="16"/>
-          <w:lang w:val="en-US"/>
-        </w:rPr>
-        <w:t xml:space="preserve"> As soon as all the lines in the form are filled in correctly, submit button appears.</w:t>
+        <w:t xml:space="preserve">. The contact form will be positioned on one side with a picture on the other side. </w:t>
       </w:r>
     </w:p>
     <w:p>
@@ -1261,6 +1427,7 @@
         </w:rPr>
         <w:t xml:space="preserve">NO FUNCTION - </w:t>
       </w:r>
+      <w:proofErr w:type="spellStart"/>
       <w:r>
         <w:rPr>
           <w:b/>
@@ -1270,6 +1437,7 @@
         </w:rPr>
         <w:t>Webshop</w:t>
       </w:r>
+      <w:proofErr w:type="spellEnd"/>
       <w:r>
         <w:rPr>
           <w:b/>
@@ -1848,8 +2016,6 @@
         </w:rPr>
         <w:t>på mycket efter kursen eftersom</w:t>
       </w:r>
-      <w:bookmarkStart w:id="0" w:name="_GoBack"/>
-      <w:bookmarkEnd w:id="0"/>
     </w:p>
     <w:p>
       <w:pPr>

</xml_diff>